<commit_message>
week 5 - day 1
</commit_message>
<xml_diff>
--- a/assets/week-1-day-1.docx
+++ b/assets/week-1-day-1.docx
@@ -1998,7 +1998,7 @@
     </w:lvl>
   </w:abstractNum>
   <w:abstractNum w:abstractNumId="990">
-    <w:nsid w:val="de329353"/>
+    <w:nsid w:val="bc282034"/>
     <w:multiLevelType w:val="multilevel"/>
     <w:lvl w:ilvl="0">
       <w:numFmt w:val="bullet"/>
@@ -2079,7 +2079,7 @@
     </w:lvl>
   </w:abstractNum>
   <w:abstractNum w:abstractNumId="991">
-    <w:nsid w:val="60902b59"/>
+    <w:nsid w:val="1be0a890"/>
     <w:multiLevelType w:val="multilevel"/>
     <w:lvl w:ilvl="0">
       <w:numFmt w:val="bullet"/>

</xml_diff>